<commit_message>
updated final revisions doc with fixed typo
</commit_message>
<xml_diff>
--- a/turn_in_stuff/Bravo_finalRevisionsWriteUp.docx
+++ b/turn_in_stuff/Bravo_finalRevisionsWriteUp.docx
@@ -95,7 +95,6 @@
             <w14:uncheckedState w14:val="2610" w14:font="MS Gothic"/>
           </w14:checkbox>
         </w:sdtPr>
-        <w:sdtEndPr/>
         <w:sdtContent>
           <w:r>
             <w:rPr>
@@ -160,7 +159,6 @@
             <w14:uncheckedState w14:val="2610" w14:font="MS Gothic"/>
           </w14:checkbox>
         </w:sdtPr>
-        <w:sdtEndPr/>
         <w:sdtContent>
           <w:r>
             <w:rPr>
@@ -208,13 +206,63 @@
         </w:sdtContent>
       </w:sdt>
       <w:r>
-        <w:t xml:space="preserve">  Fixed typo of “</w:t>
-      </w:r>
-      <w:r>
-        <w:t>docking</w:t>
-      </w:r>
-      <w:r>
-        <w:t>” on about us page.</w:t>
+        <w:t xml:space="preserve">  Fixed typo of “docking” on about us page.</w:t>
+      </w:r>
+    </w:p>
+    <w:p>
+      <w:pPr>
+        <w:pStyle w:val="ListParagraph"/>
+      </w:pPr>
+    </w:p>
+    <w:p>
+      <w:pPr>
+        <w:pStyle w:val="ListParagraph"/>
+      </w:pPr>
+      <w:sdt>
+        <w:sdtPr>
+          <w:id w:val="1586416583"/>
+          <w14:checkbox>
+            <w14:checked w14:val="1"/>
+            <w14:checkedState w14:val="2612" w14:font="MS Gothic"/>
+            <w14:uncheckedState w14:val="2610" w14:font="MS Gothic"/>
+          </w14:checkbox>
+        </w:sdtPr>
+        <w:sdtContent>
+          <w:r>
+            <w:rPr>
+              <w:rFonts w:ascii="MS Gothic" w:eastAsia="MS Gothic" w:hAnsi="MS Gothic" w:hint="eastAsia"/>
+            </w:rPr>
+            <w:t>☒</w:t>
+          </w:r>
+        </w:sdtContent>
+      </w:sdt>
+      <w:r>
+        <w:t xml:space="preserve">  Fixed </w:t>
+      </w:r>
+      <w:r>
+        <w:t xml:space="preserve">missing </w:t>
+      </w:r>
+      <w:r>
+        <w:t xml:space="preserve">word “not” in footer disclaimer text to read “this site is </w:t>
+      </w:r>
+      <w:r>
+        <w:rPr>
+          <w:i/>
+          <w:iCs/>
+        </w:rPr>
+        <w:t>not</w:t>
+      </w:r>
+      <w:r>
+        <w:t xml:space="preserve"> intended t</w:t>
+      </w:r>
+      <w:r>
+        <w:t>o act as an actual booking site</w:t>
+      </w:r>
+      <w:r>
+        <w:t>”</w:t>
+      </w:r>
+      <w:r>
+        <w:t>.</w:t>
       </w:r>
     </w:p>
     <w:p>
@@ -235,7 +283,6 @@
             <w14:uncheckedState w14:val="2610" w14:font="MS Gothic"/>
           </w14:checkbox>
         </w:sdtPr>
-        <w:sdtEndPr/>
         <w:sdtContent>
           <w:r>
             <w:rPr>
@@ -309,7 +356,6 @@
             <w14:uncheckedState w14:val="2610" w14:font="MS Gothic"/>
           </w14:checkbox>
         </w:sdtPr>
-        <w:sdtEndPr/>
         <w:sdtContent>
           <w:r>
             <w:rPr>
@@ -353,7 +399,6 @@
             <w14:uncheckedState w14:val="2610" w14:font="MS Gothic"/>
           </w14:checkbox>
         </w:sdtPr>
-        <w:sdtEndPr/>
         <w:sdtContent>
           <w:r>
             <w:rPr>
@@ -454,7 +499,6 @@
             <w14:uncheckedState w14:val="2610" w14:font="MS Gothic"/>
           </w14:checkbox>
         </w:sdtPr>
-        <w:sdtEndPr/>
         <w:sdtContent>
           <w:r>
             <w:rPr>

</xml_diff>

<commit_message>
fixed final revisions docx
</commit_message>
<xml_diff>
--- a/turn_in_stuff/Bravo_finalRevisionsWriteUp.docx
+++ b/turn_in_stuff/Bravo_finalRevisionsWriteUp.docx
@@ -95,6 +95,7 @@
             <w14:uncheckedState w14:val="2610" w14:font="MS Gothic"/>
           </w14:checkbox>
         </w:sdtPr>
+        <w:sdtEndPr/>
         <w:sdtContent>
           <w:r>
             <w:rPr>
@@ -159,6 +160,7 @@
             <w14:uncheckedState w14:val="2610" w14:font="MS Gothic"/>
           </w14:checkbox>
         </w:sdtPr>
+        <w:sdtEndPr/>
         <w:sdtContent>
           <w:r>
             <w:rPr>
@@ -196,6 +198,7 @@
             <w14:uncheckedState w14:val="2610" w14:font="MS Gothic"/>
           </w14:checkbox>
         </w:sdtPr>
+        <w:sdtEndPr/>
         <w:sdtContent>
           <w:r>
             <w:rPr>
@@ -227,6 +230,7 @@
             <w14:uncheckedState w14:val="2610" w14:font="MS Gothic"/>
           </w14:checkbox>
         </w:sdtPr>
+        <w:sdtEndPr/>
         <w:sdtContent>
           <w:r>
             <w:rPr>
@@ -237,26 +241,32 @@
         </w:sdtContent>
       </w:sdt>
       <w:r>
-        <w:t xml:space="preserve">  Fixed </w:t>
-      </w:r>
-      <w:r>
-        <w:t xml:space="preserve">missing </w:t>
-      </w:r>
-      <w:r>
-        <w:t xml:space="preserve">word “not” in footer disclaimer text to read “this site is </w:t>
+        <w:t xml:space="preserve">  Fixed missing </w:t>
+      </w:r>
+      <w:r>
+        <w:t>word “</w:t>
+      </w:r>
+      <w:r>
+        <w:t>to</w:t>
+      </w:r>
+      <w:r>
+        <w:t xml:space="preserve">” in footer disclaimer text to read “this site is </w:t>
+      </w:r>
+      <w:r>
+        <w:t>not</w:t>
+      </w:r>
+      <w:r>
+        <w:t xml:space="preserve"> intended </w:t>
       </w:r>
       <w:r>
         <w:rPr>
           <w:i/>
           <w:iCs/>
         </w:rPr>
-        <w:t>not</w:t>
-      </w:r>
-      <w:r>
-        <w:t xml:space="preserve"> intended t</w:t>
-      </w:r>
-      <w:r>
-        <w:t>o act as an actual booking site</w:t>
+        <w:t>to</w:t>
+      </w:r>
+      <w:r>
+        <w:t xml:space="preserve"> act as an actual booking site</w:t>
       </w:r>
       <w:r>
         <w:t>”</w:t>
@@ -283,6 +293,7 @@
             <w14:uncheckedState w14:val="2610" w14:font="MS Gothic"/>
           </w14:checkbox>
         </w:sdtPr>
+        <w:sdtEndPr/>
         <w:sdtContent>
           <w:r>
             <w:rPr>
@@ -356,6 +367,7 @@
             <w14:uncheckedState w14:val="2610" w14:font="MS Gothic"/>
           </w14:checkbox>
         </w:sdtPr>
+        <w:sdtEndPr/>
         <w:sdtContent>
           <w:r>
             <w:rPr>
@@ -399,6 +411,7 @@
             <w14:uncheckedState w14:val="2610" w14:font="MS Gothic"/>
           </w14:checkbox>
         </w:sdtPr>
+        <w:sdtEndPr/>
         <w:sdtContent>
           <w:r>
             <w:rPr>
@@ -427,7 +440,15 @@
         <w:t xml:space="preserve"> </w:t>
       </w:r>
       <w:r>
-        <w:t>“yyyy-mm-dd” format</w:t>
+        <w:t>“</w:t>
+      </w:r>
+      <w:proofErr w:type="spellStart"/>
+      <w:r>
+        <w:t>yyyy</w:t>
+      </w:r>
+      <w:proofErr w:type="spellEnd"/>
+      <w:r>
+        <w:t>-mm-dd” format</w:t>
       </w:r>
       <w:r>
         <w:t xml:space="preserve"> on the review</w:t>
@@ -450,8 +471,13 @@
       <w:r>
         <w:t>d-</w:t>
       </w:r>
-      <w:r>
-        <w:t>yyyy” format.</w:t>
+      <w:proofErr w:type="spellStart"/>
+      <w:r>
+        <w:t>yyyy</w:t>
+      </w:r>
+      <w:proofErr w:type="spellEnd"/>
+      <w:r>
+        <w:t>” format.</w:t>
       </w:r>
       <w:r>
         <w:t xml:space="preserve"> </w:t>
@@ -469,7 +495,15 @@
         <w:t xml:space="preserve"> on both confirmation and lookup displays to match </w:t>
       </w:r>
       <w:r>
-        <w:t>“yyyy-mm-dd”</w:t>
+        <w:t>“</w:t>
+      </w:r>
+      <w:proofErr w:type="spellStart"/>
+      <w:r>
+        <w:t>yyyy</w:t>
+      </w:r>
+      <w:proofErr w:type="spellEnd"/>
+      <w:r>
+        <w:t>-mm-dd”</w:t>
       </w:r>
       <w:r>
         <w:t xml:space="preserve"> format for consistency</w:t>
@@ -499,6 +533,7 @@
             <w14:uncheckedState w14:val="2610" w14:font="MS Gothic"/>
           </w14:checkbox>
         </w:sdtPr>
+        <w:sdtEndPr/>
         <w:sdtContent>
           <w:r>
             <w:rPr>

</xml_diff>